<commit_message>
Tối ưu hóa báo cáo SP lần 2
</commit_message>
<xml_diff>
--- a/ĐỀ TÀI 1 -QUAN LY DIEM SINH VIEN THEO HE TIN CHI (1).docx
+++ b/ĐỀ TÀI 1 -QUAN LY DIEM SINH VIEN THEO HE TIN CHI (1).docx
@@ -2617,14 +2617,49 @@
       <w:r>
         <w:rPr>
           <w:rFonts w:ascii="Times New Roman" w:hAnsi="Times New Roman"/>
-        </w:rPr>
-        <w:t xml:space="preserve">: </w:t>
-      </w:r>
-      <w:r>
-        <w:rPr>
-          <w:rFonts w:ascii="Times New Roman" w:hAnsi="Times New Roman"/>
-        </w:rPr>
-        <w:t xml:space="preserve"> user nhập vào Niên khóa, học kỳ, môn học, nhóm, chương trình in ra danh sách theo thứ tự tăng dần tên+họ sinh viên với mẫu sau:</w:t>
+          <w:b/>
+        </w:rPr>
+        <w:t xml:space="preserve"> </w:t>
+      </w:r>
+      <w:r>
+        <w:rPr>
+          <w:rFonts w:ascii="Times New Roman" w:hAnsi="Times New Roman"/>
+          <w:b/>
+          <w:color w:val="FF0000"/>
+        </w:rPr>
+        <w:t>(Của 1 LTC)</w:t>
+      </w:r>
+      <w:r>
+        <w:rPr>
+          <w:rFonts w:ascii="Times New Roman" w:hAnsi="Times New Roman"/>
+          <w:color w:val="FF0000"/>
+        </w:rPr>
+        <w:t>:</w:t>
+      </w:r>
+      <w:r>
+        <w:rPr>
+          <w:rFonts w:ascii="Times New Roman" w:hAnsi="Times New Roman"/>
+        </w:rPr>
+        <w:t xml:space="preserve"> </w:t>
+      </w:r>
+      <w:r>
+        <w:rPr>
+          <w:rFonts w:ascii="Times New Roman" w:hAnsi="Times New Roman"/>
+        </w:rPr>
+        <w:t xml:space="preserve"> </w:t>
+      </w:r>
+      <w:r>
+        <w:rPr>
+          <w:rFonts w:ascii="Times New Roman" w:hAnsi="Times New Roman"/>
+          <w:highlight w:val="yellow"/>
+        </w:rPr>
+        <w:t>user nhập vào Niên khóa, học kỳ, môn học, nhóm,</w:t>
+      </w:r>
+      <w:r>
+        <w:rPr>
+          <w:rFonts w:ascii="Times New Roman" w:hAnsi="Times New Roman"/>
+        </w:rPr>
+        <w:t xml:space="preserve"> chương trình in ra danh sách theo thứ tự tăng dần tên+họ sinh viên với mẫu sau:</w:t>
       </w:r>
     </w:p>
     <w:p>
@@ -3519,7 +3554,21 @@
         <w:rPr>
           <w:rFonts w:ascii="Times New Roman" w:hAnsi="Times New Roman"/>
         </w:rPr>
-        <w:t xml:space="preserve"> (nếu có).</w:t>
+        <w:t xml:space="preserve"> (nếu có)</w:t>
+      </w:r>
+      <w:r>
+        <w:rPr>
+          <w:rFonts w:ascii="Times New Roman" w:hAnsi="Times New Roman"/>
+          <w:color w:val="FF0000"/>
+        </w:rPr>
+        <w:t xml:space="preserve"> (Điểm_CK || Điểm kết thúc môn)</w:t>
+      </w:r>
+      <w:r>
+        <w:rPr>
+          <w:rFonts w:ascii="Times New Roman" w:hAnsi="Times New Roman"/>
+          <w:color w:val="FF0000"/>
+        </w:rPr>
+        <w:t>.</w:t>
       </w:r>
     </w:p>
     <w:p>

</xml_diff>